<commit_message>
static: Regenerate docx and pdf from markdown
</commit_message>
<xml_diff>
--- a/static/nathan-genetzky-resume.docx
+++ b/static/nathan-genetzky-resume.docx
@@ -61,7 +61,7 @@
         <w:pStyle w:val="Date"/>
       </w:pPr>
       <w:r>
-        <w:t xml:space="preserve">2019-08-31</w:t>
+        <w:t xml:space="preserve">2024-01-04</w:t>
       </w:r>
     </w:p>
     <w:p>
@@ -76,11 +76,11 @@
     </w:p>
     <w:p>
       <w:pPr>
-        <w:pStyle w:val="Compact"/>
-        <w:numPr>
+        <w:numPr>
+          <w:ilvl w:val="0"/>
           <w:numId w:val="1001"/>
-          <w:ilvl w:val="0"/>
-        </w:numPr>
+        </w:numPr>
+        <w:pStyle w:val="Compact"/>
       </w:pPr>
       <w:r>
         <w:t xml:space="preserve">Electrical Engineer graduate with honors distinction.</w:t>
@@ -88,11 +88,11 @@
     </w:p>
     <w:p>
       <w:pPr>
-        <w:pStyle w:val="Compact"/>
-        <w:numPr>
+        <w:numPr>
+          <w:ilvl w:val="0"/>
           <w:numId w:val="1001"/>
-          <w:ilvl w:val="0"/>
-        </w:numPr>
+        </w:numPr>
+        <w:pStyle w:val="Compact"/>
       </w:pPr>
       <w:r>
         <w:t xml:space="preserve">Worked as independent contractor twice during college.</w:t>
@@ -100,11 +100,11 @@
     </w:p>
     <w:p>
       <w:pPr>
-        <w:pStyle w:val="Compact"/>
-        <w:numPr>
+        <w:numPr>
+          <w:ilvl w:val="0"/>
           <w:numId w:val="1001"/>
-          <w:ilvl w:val="0"/>
-        </w:numPr>
+        </w:numPr>
+        <w:pStyle w:val="Compact"/>
       </w:pPr>
       <w:r>
         <w:t xml:space="preserve">Experience working as software engineer for two years during college.</w:t>
@@ -112,11 +112,11 @@
     </w:p>
     <w:p>
       <w:pPr>
-        <w:pStyle w:val="Compact"/>
-        <w:numPr>
+        <w:numPr>
+          <w:ilvl w:val="0"/>
           <w:numId w:val="1001"/>
-          <w:ilvl w:val="0"/>
-        </w:numPr>
+        </w:numPr>
+        <w:pStyle w:val="Compact"/>
       </w:pPr>
       <w:r>
         <w:t xml:space="preserve">Learned Android, Python, Git and Linux command line tools from on-line tutorials/videos.</w:t>
@@ -134,11 +134,11 @@
     </w:p>
     <w:p>
       <w:pPr>
-        <w:pStyle w:val="Compact"/>
-        <w:numPr>
+        <w:numPr>
+          <w:ilvl w:val="0"/>
           <w:numId w:val="1002"/>
-          <w:ilvl w:val="0"/>
-        </w:numPr>
+        </w:numPr>
+        <w:pStyle w:val="Compact"/>
       </w:pPr>
       <w:hyperlink r:id="rId22">
         <w:r>
@@ -151,11 +151,11 @@
     </w:p>
     <w:p>
       <w:pPr>
-        <w:pStyle w:val="Compact"/>
-        <w:numPr>
+        <w:numPr>
+          <w:ilvl w:val="0"/>
           <w:numId w:val="1002"/>
-          <w:ilvl w:val="0"/>
-        </w:numPr>
+        </w:numPr>
+        <w:pStyle w:val="Compact"/>
       </w:pPr>
       <w:hyperlink r:id="rId23">
         <w:r>
@@ -168,11 +168,11 @@
     </w:p>
     <w:p>
       <w:pPr>
-        <w:pStyle w:val="Compact"/>
-        <w:numPr>
+        <w:numPr>
+          <w:ilvl w:val="0"/>
           <w:numId w:val="1002"/>
-          <w:ilvl w:val="0"/>
-        </w:numPr>
+        </w:numPr>
+        <w:pStyle w:val="Compact"/>
       </w:pPr>
       <w:hyperlink r:id="rId24">
         <w:r>
@@ -185,11 +185,11 @@
     </w:p>
     <w:p>
       <w:pPr>
-        <w:pStyle w:val="Compact"/>
-        <w:numPr>
+        <w:numPr>
+          <w:ilvl w:val="0"/>
           <w:numId w:val="1002"/>
-          <w:ilvl w:val="0"/>
-        </w:numPr>
+        </w:numPr>
+        <w:pStyle w:val="Compact"/>
       </w:pPr>
       <w:hyperlink r:id="rId25">
         <w:r>
@@ -202,11 +202,11 @@
     </w:p>
     <w:p>
       <w:pPr>
-        <w:pStyle w:val="Compact"/>
-        <w:numPr>
+        <w:numPr>
+          <w:ilvl w:val="0"/>
           <w:numId w:val="1002"/>
-          <w:ilvl w:val="0"/>
-        </w:numPr>
+        </w:numPr>
+        <w:pStyle w:val="Compact"/>
       </w:pPr>
       <w:hyperlink r:id="rId26">
         <w:r>
@@ -219,11 +219,11 @@
     </w:p>
     <w:p>
       <w:pPr>
-        <w:pStyle w:val="Compact"/>
-        <w:numPr>
+        <w:numPr>
+          <w:ilvl w:val="0"/>
           <w:numId w:val="1002"/>
-          <w:ilvl w:val="0"/>
-        </w:numPr>
+        </w:numPr>
+        <w:pStyle w:val="Compact"/>
       </w:pPr>
       <w:hyperlink r:id="rId27">
         <w:r>
@@ -248,27 +248,117 @@
       <w:pPr>
         <w:pStyle w:val="Heading4"/>
       </w:pPr>
-      <w:bookmarkStart w:id="29" w:name="software-engineer-1"/>
+      <w:bookmarkStart w:id="29" w:name="senior-software-engineer"/>
+      <w:r>
+        <w:t xml:space="preserve">Senior Software Engineer</w:t>
+      </w:r>
+      <w:bookmarkEnd w:id="29"/>
+    </w:p>
+    <w:p>
+      <w:pPr>
+        <w:pStyle w:val="FirstParagraph"/>
+      </w:pPr>
+      <w:r>
+        <w:t xml:space="preserve">ESW Team at Appareo Systems (12.2021 - PRESENT)</w:t>
+      </w:r>
+    </w:p>
+    <w:p>
+      <w:pPr>
+        <w:numPr>
+          <w:ilvl w:val="0"/>
+          <w:numId w:val="1003"/>
+        </w:numPr>
+        <w:pStyle w:val="Compact"/>
+      </w:pPr>
+      <w:r>
+        <w:t xml:space="preserve">Performed board bring-up for custom PCB with heterogeneous SOC (IMX8DXL).</w:t>
+      </w:r>
+    </w:p>
+    <w:p>
+      <w:pPr>
+        <w:numPr>
+          <w:ilvl w:val="0"/>
+          <w:numId w:val="1003"/>
+        </w:numPr>
+        <w:pStyle w:val="Compact"/>
+      </w:pPr>
+      <w:r>
+        <w:t xml:space="preserve">Integrated drivers for cellular modems, WiFi, and bluetooth.</w:t>
+      </w:r>
+    </w:p>
+    <w:p>
+      <w:pPr>
+        <w:numPr>
+          <w:ilvl w:val="0"/>
+          <w:numId w:val="1003"/>
+        </w:numPr>
+        <w:pStyle w:val="Compact"/>
+      </w:pPr>
+      <w:r>
+        <w:t xml:space="preserve">Setup dockerized Jenkins with both manual and GitOps centric builds.</w:t>
+      </w:r>
+    </w:p>
+    <w:p>
+      <w:pPr>
+        <w:numPr>
+          <w:ilvl w:val="0"/>
+          <w:numId w:val="1003"/>
+        </w:numPr>
+        <w:pStyle w:val="Compact"/>
+      </w:pPr>
+      <w:r>
+        <w:t xml:space="preserve">Utilized Gitflow including automated build and deployment of releases.</w:t>
+      </w:r>
+    </w:p>
+    <w:p>
+      <w:pPr>
+        <w:numPr>
+          <w:ilvl w:val="0"/>
+          <w:numId w:val="1003"/>
+        </w:numPr>
+        <w:pStyle w:val="Compact"/>
+      </w:pPr>
+      <w:r>
+        <w:t xml:space="preserve">Developed and utilized HIL testing with Labgrid on RPI4.</w:t>
+      </w:r>
+    </w:p>
+    <w:p>
+      <w:pPr>
+        <w:numPr>
+          <w:ilvl w:val="0"/>
+          <w:numId w:val="1003"/>
+        </w:numPr>
+        <w:pStyle w:val="Compact"/>
+      </w:pPr>
+      <w:r>
+        <w:t xml:space="preserve">Generated SDKs and docker images for quick cross-compilation of C++ Applications.</w:t>
+      </w:r>
+    </w:p>
+    <w:p>
+      <w:pPr>
+        <w:pStyle w:val="Heading4"/>
+      </w:pPr>
+      <w:bookmarkStart w:id="30" w:name="software-engineer-1"/>
       <w:r>
         <w:t xml:space="preserve">Software Engineer 1</w:t>
       </w:r>
-      <w:bookmarkEnd w:id="29"/>
+      <w:bookmarkEnd w:id="30"/>
     </w:p>
     <w:p>
       <w:pPr>
         <w:pStyle w:val="FirstParagraph"/>
       </w:pPr>
       <w:r>
-        <w:t xml:space="preserve">System Team at Vaddio (05.2017 - PRESENT)</w:t>
-      </w:r>
-    </w:p>
-    <w:p>
-      <w:pPr>
-        <w:pStyle w:val="Compact"/>
-        <w:numPr>
-          <w:numId w:val="1003"/>
-          <w:ilvl w:val="0"/>
-        </w:numPr>
+        <w:t xml:space="preserve">System Team at Vaddio (05.2017 - 12.2021)</w:t>
+      </w:r>
+    </w:p>
+    <w:p>
+      <w:pPr>
+        <w:numPr>
+          <w:ilvl w:val="0"/>
+          <w:numId w:val="1004"/>
+        </w:numPr>
+        <w:pStyle w:val="Compact"/>
       </w:pPr>
       <w:r>
         <w:t xml:space="preserve">Working with FPGA and python developers to create an integrated embedded</w:t>
@@ -282,11 +372,11 @@
     </w:p>
     <w:p>
       <w:pPr>
-        <w:pStyle w:val="Compact"/>
-        <w:numPr>
-          <w:numId w:val="1003"/>
-          <w:ilvl w:val="0"/>
-        </w:numPr>
+        <w:numPr>
+          <w:ilvl w:val="0"/>
+          <w:numId w:val="1004"/>
+        </w:numPr>
+        <w:pStyle w:val="Compact"/>
       </w:pPr>
       <w:r>
         <w:t xml:space="preserve">I help to build a custom Linux distribution from the</w:t>
@@ -312,11 +402,11 @@
     </w:p>
     <w:p>
       <w:pPr>
-        <w:pStyle w:val="Compact"/>
-        <w:numPr>
-          <w:numId w:val="1003"/>
-          <w:ilvl w:val="0"/>
-        </w:numPr>
+        <w:numPr>
+          <w:ilvl w:val="0"/>
+          <w:numId w:val="1004"/>
+        </w:numPr>
+        <w:pStyle w:val="Compact"/>
       </w:pPr>
       <w:r>
         <w:t xml:space="preserve">Our team uses many other tools during development such as Jenkins, Jira,</w:t>
@@ -332,27 +422,27 @@
       <w:pPr>
         <w:pStyle w:val="Heading4"/>
       </w:pPr>
-      <w:bookmarkStart w:id="30" w:name="software-engineer"/>
+      <w:bookmarkStart w:id="31" w:name="software-engineer"/>
       <w:r>
         <w:t xml:space="preserve">Software Engineer</w:t>
       </w:r>
-      <w:bookmarkEnd w:id="30"/>
+      <w:bookmarkEnd w:id="31"/>
     </w:p>
     <w:p>
       <w:pPr>
         <w:pStyle w:val="FirstParagraph"/>
       </w:pPr>
       <w:r>
-        <w:t xml:space="preserve">Dojo Five (11.2018 - PRESENT)</w:t>
-      </w:r>
-    </w:p>
-    <w:p>
-      <w:pPr>
-        <w:pStyle w:val="Compact"/>
-        <w:numPr>
-          <w:numId w:val="1004"/>
-          <w:ilvl w:val="0"/>
-        </w:numPr>
+        <w:t xml:space="preserve">Dojo Five (11.2018 - 12.2021)</w:t>
+      </w:r>
+    </w:p>
+    <w:p>
+      <w:pPr>
+        <w:numPr>
+          <w:ilvl w:val="0"/>
+          <w:numId w:val="1005"/>
+        </w:numPr>
+        <w:pStyle w:val="Compact"/>
       </w:pPr>
       <w:r>
         <w:t xml:space="preserve">Develop embedded software for Particle, Nordic, and STM32 microcontrollers</w:t>
@@ -360,11 +450,11 @@
     </w:p>
     <w:p>
       <w:pPr>
-        <w:pStyle w:val="Compact"/>
-        <w:numPr>
-          <w:numId w:val="1004"/>
-          <w:ilvl w:val="0"/>
-        </w:numPr>
+        <w:numPr>
+          <w:ilvl w:val="0"/>
+          <w:numId w:val="1005"/>
+        </w:numPr>
+        <w:pStyle w:val="Compact"/>
       </w:pPr>
       <w:r>
         <w:t xml:space="preserve">Utilized custom hardware with the Particle platform for a custom door access solution</w:t>
@@ -372,11 +462,11 @@
     </w:p>
     <w:p>
       <w:pPr>
-        <w:pStyle w:val="Compact"/>
-        <w:numPr>
-          <w:numId w:val="1004"/>
-          <w:ilvl w:val="0"/>
-        </w:numPr>
+        <w:numPr>
+          <w:ilvl w:val="0"/>
+          <w:numId w:val="1005"/>
+        </w:numPr>
+        <w:pStyle w:val="Compact"/>
       </w:pPr>
       <w:r>
         <w:t xml:space="preserve">Developed with NRF52 SDK to create devices in a complex robotic system with BLE services</w:t>
@@ -386,11 +476,11 @@
       <w:pPr>
         <w:pStyle w:val="Heading4"/>
       </w:pPr>
-      <w:bookmarkStart w:id="31" w:name="student-intern"/>
+      <w:bookmarkStart w:id="32" w:name="student-intern"/>
       <w:r>
         <w:t xml:space="preserve">Student Intern</w:t>
       </w:r>
-      <w:bookmarkEnd w:id="31"/>
+      <w:bookmarkEnd w:id="32"/>
     </w:p>
     <w:p>
       <w:pPr>
@@ -402,11 +492,11 @@
     </w:p>
     <w:p>
       <w:pPr>
-        <w:pStyle w:val="Compact"/>
-        <w:numPr>
-          <w:numId w:val="1005"/>
-          <w:ilvl w:val="0"/>
-        </w:numPr>
+        <w:numPr>
+          <w:ilvl w:val="0"/>
+          <w:numId w:val="1006"/>
+        </w:numPr>
+        <w:pStyle w:val="Compact"/>
       </w:pPr>
       <w:r>
         <w:t xml:space="preserve">Developed C++ code for communication with I2C sensors from a Linux system.</w:t>
@@ -414,11 +504,11 @@
     </w:p>
     <w:p>
       <w:pPr>
-        <w:pStyle w:val="Compact"/>
-        <w:numPr>
-          <w:numId w:val="1005"/>
-          <w:ilvl w:val="0"/>
-        </w:numPr>
+        <w:numPr>
+          <w:ilvl w:val="0"/>
+          <w:numId w:val="1006"/>
+        </w:numPr>
+        <w:pStyle w:val="Compact"/>
       </w:pPr>
       <w:r>
         <w:t xml:space="preserve">Developed a C++ library that simplifies usage of librrd, a C library for</w:t>
@@ -432,11 +522,11 @@
     </w:p>
     <w:p>
       <w:pPr>
-        <w:pStyle w:val="Compact"/>
-        <w:numPr>
-          <w:numId w:val="1005"/>
-          <w:ilvl w:val="0"/>
-        </w:numPr>
+        <w:numPr>
+          <w:ilvl w:val="0"/>
+          <w:numId w:val="1006"/>
+        </w:numPr>
+        <w:pStyle w:val="Compact"/>
       </w:pPr>
       <w:r>
         <w:t xml:space="preserve">Used Test Driven Development to implement library, used CxxTest Framework.</w:t>
@@ -444,103 +534,31 @@
     </w:p>
     <w:p>
       <w:pPr>
+        <w:pStyle w:val="Heading2"/>
+      </w:pPr>
+      <w:bookmarkStart w:id="33" w:name="projects"/>
+      <w:r>
+        <w:t xml:space="preserve">Projects</w:t>
+      </w:r>
+      <w:bookmarkEnd w:id="33"/>
+    </w:p>
+    <w:p>
+      <w:pPr>
         <w:pStyle w:val="Heading4"/>
       </w:pPr>
-      <w:bookmarkStart w:id="32" w:name="student-technology-fellow"/>
-      <w:r>
-        <w:t xml:space="preserve">Student Technology Fellow</w:t>
-      </w:r>
-      <w:bookmarkEnd w:id="32"/>
-    </w:p>
-    <w:p>
-      <w:pPr>
-        <w:pStyle w:val="FirstParagraph"/>
-      </w:pPr>
-      <w:r>
-        <w:t xml:space="preserve">Classroom Technology Services at SDSU (08.2013 - 05.2016)</w:t>
-      </w:r>
-    </w:p>
-    <w:p>
-      <w:pPr>
-        <w:pStyle w:val="Heading4"/>
-      </w:pPr>
-      <w:bookmarkStart w:id="33" w:name="research-assistant"/>
-      <w:r>
-        <w:t xml:space="preserve">Research Assistant</w:t>
-      </w:r>
-      <w:bookmarkEnd w:id="33"/>
-    </w:p>
-    <w:p>
-      <w:pPr>
-        <w:pStyle w:val="FirstParagraph"/>
-      </w:pPr>
-      <w:r>
-        <w:t xml:space="preserve">EECS Department at SDSU (03.2013 - 05.2016)</w:t>
-      </w:r>
-    </w:p>
-    <w:p>
-      <w:pPr>
-        <w:pStyle w:val="Heading4"/>
-      </w:pPr>
-      <w:bookmarkStart w:id="34" w:name="software-developer-resident"/>
-      <w:r>
-        <w:t xml:space="preserve">Software Developer Resident</w:t>
+      <w:bookmarkStart w:id="34" w:name="Xf974c0d12b9b8cbd394ec49fb57f23955fed171"/>
+      <w:r>
+        <w:t xml:space="preserve">Hardware Integrated Prototyping Environment at SDSU Engineering Expo</w:t>
       </w:r>
       <w:bookmarkEnd w:id="34"/>
     </w:p>
     <w:p>
       <w:pPr>
-        <w:pStyle w:val="FirstParagraph"/>
-      </w:pPr>
-      <w:r>
-        <w:t xml:space="preserve">Subcontractor for Earth Resources Observation Systems (06.2015 - 12.2015)</w:t>
-      </w:r>
-    </w:p>
-    <w:p>
-      <w:pPr>
-        <w:pStyle w:val="Heading4"/>
-      </w:pPr>
-      <w:bookmarkStart w:id="35" w:name="sputtering-system-lab-technician"/>
-      <w:r>
-        <w:t xml:space="preserve">Sputtering System Lab Technician</w:t>
-      </w:r>
-      <w:bookmarkEnd w:id="35"/>
-    </w:p>
-    <w:p>
-      <w:pPr>
-        <w:pStyle w:val="FirstParagraph"/>
-      </w:pPr>
-      <w:r>
-        <w:t xml:space="preserve">NASCENTechnology (09.2014 - 02.2015)</w:t>
-      </w:r>
-    </w:p>
-    <w:p>
-      <w:pPr>
-        <w:pStyle w:val="Heading2"/>
-      </w:pPr>
-      <w:bookmarkStart w:id="36" w:name="projects"/>
-      <w:r>
-        <w:t xml:space="preserve">Projects</w:t>
-      </w:r>
-      <w:bookmarkEnd w:id="36"/>
-    </w:p>
-    <w:p>
-      <w:pPr>
-        <w:pStyle w:val="Heading4"/>
-      </w:pPr>
-      <w:bookmarkStart w:id="37" w:name="hardware-integrated-prototyping-environment-at-sdsu-engineering-expo"/>
-      <w:r>
-        <w:t xml:space="preserve">Hardware Integrated Prototyping Environment at SDSU Engineering Expo</w:t>
-      </w:r>
-      <w:bookmarkEnd w:id="37"/>
-    </w:p>
-    <w:p>
-      <w:pPr>
-        <w:pStyle w:val="Compact"/>
-        <w:numPr>
-          <w:numId w:val="1006"/>
-          <w:ilvl w:val="0"/>
-        </w:numPr>
+        <w:numPr>
+          <w:ilvl w:val="0"/>
+          <w:numId w:val="1007"/>
+        </w:numPr>
+        <w:pStyle w:val="Compact"/>
       </w:pPr>
       <w:r>
         <w:t xml:space="preserve">Nathan Genetzky, Jordan Ulmer, Tanner Johnson (SDSU, 2017)</w:t>
@@ -548,13 +566,13 @@
     </w:p>
     <w:p>
       <w:pPr>
-        <w:pStyle w:val="Compact"/>
-        <w:numPr>
-          <w:numId w:val="1006"/>
-          <w:ilvl w:val="0"/>
-        </w:numPr>
-      </w:pPr>
-      <w:hyperlink r:id="rId38">
+        <w:numPr>
+          <w:ilvl w:val="0"/>
+          <w:numId w:val="1007"/>
+        </w:numPr>
+        <w:pStyle w:val="Compact"/>
+      </w:pPr>
+      <w:hyperlink r:id="rId35">
         <w:r>
           <w:rPr>
             <w:rStyle w:val="Hyperlink"/>
@@ -567,19 +585,19 @@
       <w:pPr>
         <w:pStyle w:val="Heading4"/>
       </w:pPr>
-      <w:bookmarkStart w:id="39" w:name="design-and-verification-of-a-spi-to-jtag-interface-adapter"/>
+      <w:bookmarkStart w:id="36" w:name="X3d3d2f335dee6258fac26945b027a3aa4174c3b"/>
       <w:r>
         <w:t xml:space="preserve">Design and Verification of a SPI to JTAG Interface Adapter</w:t>
       </w:r>
-      <w:bookmarkEnd w:id="39"/>
-    </w:p>
-    <w:p>
-      <w:pPr>
-        <w:pStyle w:val="Compact"/>
-        <w:numPr>
-          <w:numId w:val="1007"/>
-          <w:ilvl w:val="0"/>
-        </w:numPr>
+      <w:bookmarkEnd w:id="36"/>
+    </w:p>
+    <w:p>
+      <w:pPr>
+        <w:numPr>
+          <w:ilvl w:val="0"/>
+          <w:numId w:val="1008"/>
+        </w:numPr>
+        <w:pStyle w:val="Compact"/>
       </w:pPr>
       <w:r>
         <w:t xml:space="preserve">Nathan Genetzky, Jordan Ulmer (SDSU, 2017)</w:t>
@@ -587,13 +605,13 @@
     </w:p>
     <w:p>
       <w:pPr>
-        <w:pStyle w:val="Compact"/>
-        <w:numPr>
-          <w:numId w:val="1007"/>
-          <w:ilvl w:val="0"/>
-        </w:numPr>
-      </w:pPr>
-      <w:hyperlink r:id="rId38">
+        <w:numPr>
+          <w:ilvl w:val="0"/>
+          <w:numId w:val="1008"/>
+        </w:numPr>
+        <w:pStyle w:val="Compact"/>
+      </w:pPr>
+      <w:hyperlink r:id="rId35">
         <w:r>
           <w:rPr>
             <w:rStyle w:val="Hyperlink"/>
@@ -606,19 +624,19 @@
       <w:pPr>
         <w:pStyle w:val="Heading4"/>
       </w:pPr>
-      <w:bookmarkStart w:id="40" w:name="interactive-user-interface-with-pic18-microcontroller"/>
+      <w:bookmarkStart w:id="37" w:name="X88a4495dfd18e3ff5fd7b652851687dfea54d21"/>
       <w:r>
         <w:t xml:space="preserve">Interactive User Interface with PIC18 Microcontroller</w:t>
       </w:r>
-      <w:bookmarkEnd w:id="40"/>
-    </w:p>
-    <w:p>
-      <w:pPr>
-        <w:pStyle w:val="Compact"/>
-        <w:numPr>
-          <w:numId w:val="1008"/>
-          <w:ilvl w:val="0"/>
-        </w:numPr>
+      <w:bookmarkEnd w:id="37"/>
+    </w:p>
+    <w:p>
+      <w:pPr>
+        <w:numPr>
+          <w:ilvl w:val="0"/>
+          <w:numId w:val="1009"/>
+        </w:numPr>
+        <w:pStyle w:val="Compact"/>
       </w:pPr>
       <w:r>
         <w:t xml:space="preserve">Nathan Genetzky, Drake Jeno (SDSU, 2017)</w:t>
@@ -626,13 +644,13 @@
     </w:p>
     <w:p>
       <w:pPr>
-        <w:pStyle w:val="Compact"/>
-        <w:numPr>
-          <w:numId w:val="1008"/>
-          <w:ilvl w:val="0"/>
-        </w:numPr>
-      </w:pPr>
-      <w:hyperlink r:id="rId38">
+        <w:numPr>
+          <w:ilvl w:val="0"/>
+          <w:numId w:val="1009"/>
+        </w:numPr>
+        <w:pStyle w:val="Compact"/>
+      </w:pPr>
+      <w:hyperlink r:id="rId35">
         <w:r>
           <w:rPr>
             <w:rStyle w:val="Hyperlink"/>
@@ -645,19 +663,19 @@
       <w:pPr>
         <w:pStyle w:val="Heading4"/>
       </w:pPr>
-      <w:bookmarkStart w:id="41" w:name="particle-projects"/>
+      <w:bookmarkStart w:id="38" w:name="particle-projects"/>
       <w:r>
         <w:t xml:space="preserve">Particle Projects</w:t>
       </w:r>
-      <w:bookmarkEnd w:id="41"/>
-    </w:p>
-    <w:p>
-      <w:pPr>
-        <w:pStyle w:val="Compact"/>
-        <w:numPr>
-          <w:numId w:val="1009"/>
-          <w:ilvl w:val="0"/>
-        </w:numPr>
+      <w:bookmarkEnd w:id="38"/>
+    </w:p>
+    <w:p>
+      <w:pPr>
+        <w:numPr>
+          <w:ilvl w:val="0"/>
+          <w:numId w:val="1010"/>
+        </w:numPr>
+        <w:pStyle w:val="Compact"/>
       </w:pPr>
       <w:r>
         <w:t xml:space="preserve">Firmware for micro controllers sold by particle.io for use with wifi or cellular cloud devices.</w:t>
@@ -665,13 +683,13 @@
     </w:p>
     <w:p>
       <w:pPr>
-        <w:pStyle w:val="Compact"/>
-        <w:numPr>
-          <w:numId w:val="1009"/>
-          <w:ilvl w:val="0"/>
-        </w:numPr>
-      </w:pPr>
-      <w:hyperlink r:id="rId38">
+        <w:numPr>
+          <w:ilvl w:val="0"/>
+          <w:numId w:val="1010"/>
+        </w:numPr>
+        <w:pStyle w:val="Compact"/>
+      </w:pPr>
+      <w:hyperlink r:id="rId35">
         <w:r>
           <w:rPr>
             <w:rStyle w:val="Hyperlink"/>
@@ -684,253 +702,241 @@
       <w:pPr>
         <w:pStyle w:val="Heading3"/>
       </w:pPr>
-      <w:bookmarkStart w:id="42" w:name="skills-proficiency"/>
+      <w:bookmarkStart w:id="39" w:name="skills-proficiency"/>
       <w:r>
         <w:t xml:space="preserve">Skills &amp; Proficiency</w:t>
       </w:r>
+      <w:bookmarkEnd w:id="39"/>
+    </w:p>
+    <w:p>
+      <w:pPr>
+        <w:numPr>
+          <w:ilvl w:val="0"/>
+          <w:numId w:val="1011"/>
+        </w:numPr>
+        <w:pStyle w:val="Compact"/>
+      </w:pPr>
+      <w:r>
+        <w:t xml:space="preserve">Yocto (Build System, Embedded Distro, BSP Support) (90%)</w:t>
+      </w:r>
+    </w:p>
+    <w:p>
+      <w:pPr>
+        <w:numPr>
+          <w:ilvl w:val="0"/>
+          <w:numId w:val="1011"/>
+        </w:numPr>
+        <w:pStyle w:val="Compact"/>
+      </w:pPr>
+      <w:r>
+        <w:t xml:space="preserve">Developer Tools (Docker, Jenkins, Git) (85%)</w:t>
+      </w:r>
+    </w:p>
+    <w:p>
+      <w:pPr>
+        <w:numPr>
+          <w:ilvl w:val="0"/>
+          <w:numId w:val="1011"/>
+        </w:numPr>
+        <w:pStyle w:val="Compact"/>
+      </w:pPr>
+      <w:r>
+        <w:t xml:space="preserve">Terminal Workflow (Vim, GNU tools, shell scripting) (85%)</w:t>
+      </w:r>
+    </w:p>
+    <w:p>
+      <w:pPr>
+        <w:numPr>
+          <w:ilvl w:val="0"/>
+          <w:numId w:val="1011"/>
+        </w:numPr>
+        <w:pStyle w:val="Compact"/>
+      </w:pPr>
+      <w:r>
+        <w:t xml:space="preserve">Linux Kernel (Drivers, Config, BSP) (55%)</w:t>
+      </w:r>
+    </w:p>
+    <w:p>
+      <w:pPr>
+        <w:numPr>
+          <w:ilvl w:val="0"/>
+          <w:numId w:val="1011"/>
+        </w:numPr>
+        <w:pStyle w:val="Compact"/>
+      </w:pPr>
+      <w:r>
+        <w:t xml:space="preserve">Python Middleware (DBus, REST, GObject, threading) (35%)</w:t>
+      </w:r>
+    </w:p>
+    <w:p>
+      <w:pPr>
+        <w:numPr>
+          <w:ilvl w:val="0"/>
+          <w:numId w:val="1011"/>
+        </w:numPr>
+        <w:pStyle w:val="Compact"/>
+      </w:pPr>
+      <w:r>
+        <w:t xml:space="preserve">FPGA Development (SW Interface, Reusable Verilog, Automated Builds) (25%)</w:t>
+      </w:r>
+    </w:p>
+    <w:p>
+      <w:pPr>
+        <w:pStyle w:val="Heading3"/>
+      </w:pPr>
+      <w:bookmarkStart w:id="40" w:name="education"/>
+      <w:r>
+        <w:t xml:space="preserve">Education</w:t>
+      </w:r>
+      <w:bookmarkEnd w:id="40"/>
+    </w:p>
+    <w:p>
+      <w:pPr>
+        <w:pStyle w:val="Heading5"/>
+      </w:pPr>
+      <w:bookmarkStart w:id="41" w:name="bs-electrical-engineering"/>
+      <w:r>
+        <w:t xml:space="preserve">BS Electrical Engineering</w:t>
+      </w:r>
+      <w:bookmarkEnd w:id="41"/>
+    </w:p>
+    <w:p>
+      <w:pPr>
+        <w:pStyle w:val="FirstParagraph"/>
+      </w:pPr>
+      <w:r>
+        <w:t xml:space="preserve">South Dakota State University (2012 - 2017)</w:t>
+      </w:r>
+    </w:p>
+    <w:p>
+      <w:pPr>
+        <w:pStyle w:val="Heading5"/>
+      </w:pPr>
+      <w:bookmarkStart w:id="42" w:name="minor-software-engineering"/>
+      <w:r>
+        <w:t xml:space="preserve">Minor Software Engineering</w:t>
+      </w:r>
       <w:bookmarkEnd w:id="42"/>
     </w:p>
     <w:p>
       <w:pPr>
-        <w:pStyle w:val="Compact"/>
-        <w:numPr>
-          <w:numId w:val="1010"/>
-          <w:ilvl w:val="0"/>
-        </w:numPr>
-      </w:pPr>
-      <w:r>
-        <w:t xml:space="preserve">Yocto (Build System, Embedded Distro, BSP Support) (90%)</w:t>
-      </w:r>
-    </w:p>
-    <w:p>
-      <w:pPr>
-        <w:pStyle w:val="Compact"/>
-        <w:numPr>
-          <w:numId w:val="1010"/>
-          <w:ilvl w:val="0"/>
-        </w:numPr>
-      </w:pPr>
-      <w:r>
-        <w:t xml:space="preserve">Developer Tools (Docker, Jenkins, Git) (85%)</w:t>
-      </w:r>
-    </w:p>
-    <w:p>
-      <w:pPr>
-        <w:pStyle w:val="Compact"/>
-        <w:numPr>
-          <w:numId w:val="1010"/>
-          <w:ilvl w:val="0"/>
-        </w:numPr>
-      </w:pPr>
-      <w:r>
-        <w:t xml:space="preserve">Terminal Workflow (Vim, GNU tools, shell scripting) (85%)</w:t>
-      </w:r>
-    </w:p>
-    <w:p>
-      <w:pPr>
-        <w:pStyle w:val="Compact"/>
-        <w:numPr>
-          <w:numId w:val="1010"/>
-          <w:ilvl w:val="0"/>
-        </w:numPr>
-      </w:pPr>
-      <w:r>
-        <w:t xml:space="preserve">Linux Kernel (Drivers, Config, BSP) (55%)</w:t>
-      </w:r>
-    </w:p>
-    <w:p>
-      <w:pPr>
-        <w:pStyle w:val="Compact"/>
-        <w:numPr>
-          <w:numId w:val="1010"/>
-          <w:ilvl w:val="0"/>
-        </w:numPr>
-      </w:pPr>
-      <w:r>
-        <w:t xml:space="preserve">Python Middleware (DBus, REST, GObject, threading) (35%)</w:t>
-      </w:r>
-    </w:p>
-    <w:p>
-      <w:pPr>
-        <w:pStyle w:val="Compact"/>
-        <w:numPr>
-          <w:numId w:val="1010"/>
-          <w:ilvl w:val="0"/>
-        </w:numPr>
-      </w:pPr>
-      <w:r>
-        <w:t xml:space="preserve">FPGA Development (SW Interface, Reusable Verilog, Automated Builds) (25%)</w:t>
+        <w:pStyle w:val="FirstParagraph"/>
+      </w:pPr>
+      <w:r>
+        <w:t xml:space="preserve">South Dakota State University (2012 - 2017)</w:t>
       </w:r>
     </w:p>
     <w:p>
       <w:pPr>
         <w:pStyle w:val="Heading3"/>
       </w:pPr>
-      <w:bookmarkStart w:id="43" w:name="education"/>
-      <w:r>
-        <w:t xml:space="preserve">Education</w:t>
+      <w:bookmarkStart w:id="43" w:name="lauguages"/>
+      <w:r>
+        <w:t xml:space="preserve">Lauguages</w:t>
       </w:r>
       <w:bookmarkEnd w:id="43"/>
     </w:p>
     <w:p>
       <w:pPr>
-        <w:pStyle w:val="Heading5"/>
-      </w:pPr>
-      <w:bookmarkStart w:id="44" w:name="bs-electrical-engineering"/>
-      <w:r>
-        <w:t xml:space="preserve">BS Electrical Engineering</w:t>
+        <w:numPr>
+          <w:ilvl w:val="0"/>
+          <w:numId w:val="1012"/>
+        </w:numPr>
+        <w:pStyle w:val="Compact"/>
+      </w:pPr>
+      <w:r>
+        <w:t xml:space="preserve">Bash (~7 years)</w:t>
+      </w:r>
+    </w:p>
+    <w:p>
+      <w:pPr>
+        <w:numPr>
+          <w:ilvl w:val="0"/>
+          <w:numId w:val="1012"/>
+        </w:numPr>
+        <w:pStyle w:val="Compact"/>
+      </w:pPr>
+      <w:r>
+        <w:t xml:space="preserve">Python (~5 years)</w:t>
+      </w:r>
+    </w:p>
+    <w:p>
+      <w:pPr>
+        <w:numPr>
+          <w:ilvl w:val="0"/>
+          <w:numId w:val="1012"/>
+        </w:numPr>
+        <w:pStyle w:val="Compact"/>
+      </w:pPr>
+      <w:r>
+        <w:t xml:space="preserve">Cpp (~6 years)</w:t>
+      </w:r>
+    </w:p>
+    <w:p>
+      <w:pPr>
+        <w:numPr>
+          <w:ilvl w:val="0"/>
+          <w:numId w:val="1012"/>
+        </w:numPr>
+        <w:pStyle w:val="Compact"/>
+      </w:pPr>
+      <w:r>
+        <w:t xml:space="preserve">C (~4 year)</w:t>
+      </w:r>
+    </w:p>
+    <w:p>
+      <w:pPr>
+        <w:numPr>
+          <w:ilvl w:val="0"/>
+          <w:numId w:val="1012"/>
+        </w:numPr>
+        <w:pStyle w:val="Compact"/>
+      </w:pPr>
+      <w:r>
+        <w:t xml:space="preserve">Dockerfile (~2 year)</w:t>
+      </w:r>
+    </w:p>
+    <w:p>
+      <w:pPr>
+        <w:numPr>
+          <w:ilvl w:val="0"/>
+          <w:numId w:val="1012"/>
+        </w:numPr>
+        <w:pStyle w:val="Compact"/>
+      </w:pPr>
+      <w:r>
+        <w:t xml:space="preserve">Java for Android (~1 year)</w:t>
+      </w:r>
+    </w:p>
+    <w:p>
+      <w:pPr>
+        <w:pStyle w:val="Heading3"/>
+      </w:pPr>
+      <w:bookmarkStart w:id="44" w:name="interests"/>
+      <w:r>
+        <w:t xml:space="preserve">Interests</w:t>
       </w:r>
       <w:bookmarkEnd w:id="44"/>
     </w:p>
     <w:p>
       <w:pPr>
-        <w:pStyle w:val="FirstParagraph"/>
-      </w:pPr>
-      <w:r>
-        <w:t xml:space="preserve">South Dakota State University (2012 - 2017)</w:t>
-      </w:r>
-    </w:p>
-    <w:p>
-      <w:pPr>
-        <w:pStyle w:val="Heading5"/>
-      </w:pPr>
-      <w:bookmarkStart w:id="45" w:name="minor-software-engineering"/>
-      <w:r>
-        <w:t xml:space="preserve">Minor Software Engineering</w:t>
-      </w:r>
-      <w:bookmarkEnd w:id="45"/>
-    </w:p>
-    <w:p>
-      <w:pPr>
-        <w:pStyle w:val="FirstParagraph"/>
-      </w:pPr>
-      <w:r>
-        <w:t xml:space="preserve">South Dakota State University (2012 - 2017)</w:t>
-      </w:r>
-    </w:p>
-    <w:p>
-      <w:pPr>
-        <w:pStyle w:val="Heading3"/>
-      </w:pPr>
-      <w:bookmarkStart w:id="46" w:name="lauguages"/>
-      <w:r>
-        <w:t xml:space="preserve">Lauguages</w:t>
-      </w:r>
-      <w:bookmarkEnd w:id="46"/>
-    </w:p>
-    <w:p>
-      <w:pPr>
-        <w:pStyle w:val="Compact"/>
-        <w:numPr>
-          <w:numId w:val="1011"/>
-          <w:ilvl w:val="0"/>
-        </w:numPr>
-      </w:pPr>
-      <w:r>
-        <w:t xml:space="preserve">Cpp (~5 years)</w:t>
-      </w:r>
-    </w:p>
-    <w:p>
-      <w:pPr>
-        <w:pStyle w:val="Compact"/>
-        <w:numPr>
-          <w:numId w:val="1011"/>
-          <w:ilvl w:val="0"/>
-        </w:numPr>
-      </w:pPr>
-      <w:r>
-        <w:t xml:space="preserve">Bash (~5 years)</w:t>
-      </w:r>
-    </w:p>
-    <w:p>
-      <w:pPr>
-        <w:pStyle w:val="Compact"/>
-        <w:numPr>
-          <w:numId w:val="1011"/>
-          <w:ilvl w:val="0"/>
-        </w:numPr>
-      </w:pPr>
-      <w:r>
-        <w:t xml:space="preserve">Python (~3 years)</w:t>
-      </w:r>
-    </w:p>
-    <w:p>
-      <w:pPr>
-        <w:pStyle w:val="Compact"/>
-        <w:numPr>
-          <w:numId w:val="1011"/>
-          <w:ilvl w:val="0"/>
-        </w:numPr>
-      </w:pPr>
-      <w:r>
-        <w:t xml:space="preserve">C (~3 year)</w:t>
-      </w:r>
-    </w:p>
-    <w:p>
-      <w:pPr>
-        <w:pStyle w:val="Compact"/>
-        <w:numPr>
-          <w:numId w:val="1011"/>
-          <w:ilvl w:val="0"/>
-        </w:numPr>
-      </w:pPr>
-      <w:r>
-        <w:t xml:space="preserve">Dockerfile (~2 year)</w:t>
-      </w:r>
-    </w:p>
-    <w:p>
-      <w:pPr>
-        <w:pStyle w:val="Compact"/>
-        <w:numPr>
-          <w:numId w:val="1011"/>
-          <w:ilvl w:val="0"/>
-        </w:numPr>
-      </w:pPr>
-      <w:r>
-        <w:t xml:space="preserve">Verilog (~2 years)</w:t>
-      </w:r>
-    </w:p>
-    <w:p>
-      <w:pPr>
-        <w:pStyle w:val="Compact"/>
-        <w:numPr>
-          <w:numId w:val="1011"/>
-          <w:ilvl w:val="0"/>
-        </w:numPr>
-      </w:pPr>
-      <w:r>
-        <w:t xml:space="preserve">Java for Android (~1 year)</w:t>
-      </w:r>
-    </w:p>
-    <w:p>
-      <w:pPr>
-        <w:pStyle w:val="Compact"/>
-        <w:numPr>
-          <w:numId w:val="1011"/>
-          <w:ilvl w:val="0"/>
-        </w:numPr>
-      </w:pPr>
-      <w:r>
-        <w:t xml:space="preserve">Yaml for Ansible (~1 year)</w:t>
-      </w:r>
-    </w:p>
-    <w:p>
-      <w:pPr>
-        <w:pStyle w:val="Heading3"/>
-      </w:pPr>
-      <w:bookmarkStart w:id="47" w:name="interests"/>
-      <w:r>
-        <w:t xml:space="preserve">Interests</w:t>
-      </w:r>
-      <w:bookmarkEnd w:id="47"/>
-    </w:p>
-    <w:p>
-      <w:pPr>
-        <w:pStyle w:val="Compact"/>
-        <w:numPr>
-          <w:numId w:val="1012"/>
-          <w:ilvl w:val="0"/>
-        </w:numPr>
+        <w:numPr>
+          <w:ilvl w:val="0"/>
+          <w:numId w:val="1013"/>
+        </w:numPr>
+        <w:pStyle w:val="Compact"/>
+      </w:pPr>
+      <w:r>
+        <w:t xml:space="preserve">hobby-electronics, home automation, embedded-linux</w:t>
+      </w:r>
+    </w:p>
+    <w:p>
+      <w:pPr>
+        <w:numPr>
+          <w:ilvl w:val="0"/>
+          <w:numId w:val="1013"/>
+        </w:numPr>
+        <w:pStyle w:val="Compact"/>
       </w:pPr>
       <w:r>
         <w:t xml:space="preserve">ice and rock climbing</w:t>
@@ -938,11 +944,11 @@
     </w:p>
     <w:p>
       <w:pPr>
-        <w:pStyle w:val="Compact"/>
-        <w:numPr>
-          <w:numId w:val="1012"/>
-          <w:ilvl w:val="0"/>
-        </w:numPr>
+        <w:numPr>
+          <w:ilvl w:val="0"/>
+          <w:numId w:val="1013"/>
+        </w:numPr>
+        <w:pStyle w:val="Compact"/>
       </w:pPr>
       <w:r>
         <w:t xml:space="preserve">snowboarding and skiing</w:t>
@@ -950,50 +956,38 @@
     </w:p>
     <w:p>
       <w:pPr>
-        <w:pStyle w:val="Compact"/>
-        <w:numPr>
-          <w:numId w:val="1012"/>
-          <w:ilvl w:val="0"/>
-        </w:numPr>
-      </w:pPr>
-      <w:r>
-        <w:t xml:space="preserve">cooking</w:t>
-      </w:r>
-    </w:p>
-    <w:p>
-      <w:pPr>
-        <w:pStyle w:val="Compact"/>
-        <w:numPr>
-          <w:numId w:val="1012"/>
-          <w:ilvl w:val="0"/>
-        </w:numPr>
-      </w:pPr>
-      <w:r>
-        <w:t xml:space="preserve">jetsking and water skiing</w:t>
-      </w:r>
-    </w:p>
-    <w:p>
-      <w:pPr>
-        <w:pStyle w:val="Compact"/>
-        <w:numPr>
-          <w:numId w:val="1012"/>
-          <w:ilvl w:val="0"/>
-        </w:numPr>
-      </w:pPr>
-      <w:r>
-        <w:t xml:space="preserve">camping</w:t>
-      </w:r>
-    </w:p>
-    <w:p>
-      <w:pPr>
-        <w:pStyle w:val="Compact"/>
-        <w:numPr>
-          <w:numId w:val="1012"/>
-          <w:ilvl w:val="0"/>
-        </w:numPr>
-      </w:pPr>
-      <w:r>
-        <w:t xml:space="preserve">hobby-electronics, home automation, RPI</w:t>
+        <w:numPr>
+          <w:ilvl w:val="0"/>
+          <w:numId w:val="1013"/>
+        </w:numPr>
+        <w:pStyle w:val="Compact"/>
+      </w:pPr>
+      <w:r>
+        <w:t xml:space="preserve">gardening, cooking</w:t>
+      </w:r>
+    </w:p>
+    <w:p>
+      <w:pPr>
+        <w:numPr>
+          <w:ilvl w:val="0"/>
+          <w:numId w:val="1013"/>
+        </w:numPr>
+        <w:pStyle w:val="Compact"/>
+      </w:pPr>
+      <w:r>
+        <w:t xml:space="preserve">jetsking, boating, water skiing</w:t>
+      </w:r>
+    </w:p>
+    <w:p>
+      <w:pPr>
+        <w:numPr>
+          <w:ilvl w:val="0"/>
+          <w:numId w:val="1013"/>
+        </w:numPr>
+        <w:pStyle w:val="Compact"/>
+      </w:pPr>
+      <w:r>
+        <w:t xml:space="preserve">camping, kayaking, volleyball</w:t>
       </w:r>
     </w:p>
     <w:sectPr/>
@@ -1027,109 +1021,6 @@
 <file path=word/numbering.xml><?xml version="1.0" encoding="utf-8"?>
 <w:numbering xmlns:w="http://schemas.openxmlformats.org/wordprocessingml/2006/main">
   <w:abstractNum w:abstractNumId="990">
-    <w:nsid w:val="170cd2de"/>
-    <w:multiLevelType w:val="multilevel"/>
-    <w:lvl w:ilvl="0">
-      <w:numFmt w:val="bullet"/>
-      <w:lvlText w:val=" "/>
-      <w:lvlJc w:val="left"/>
-      <w:pPr>
-        <w:tabs>
-          <w:tab w:val="num" w:pos="0"/>
-        </w:tabs>
-        <w:ind w:left="480" w:hanging="480"/>
-      </w:pPr>
-    </w:lvl>
-    <w:lvl w:ilvl="1">
-      <w:numFmt w:val="bullet"/>
-      <w:lvlText w:val=" "/>
-      <w:lvlJc w:val="left"/>
-      <w:pPr>
-        <w:tabs>
-          <w:tab w:val="num" w:pos="720"/>
-        </w:tabs>
-        <w:ind w:left="1200" w:hanging="480"/>
-      </w:pPr>
-    </w:lvl>
-    <w:lvl w:ilvl="2">
-      <w:numFmt w:val="bullet"/>
-      <w:lvlText w:val=" "/>
-      <w:lvlJc w:val="left"/>
-      <w:pPr>
-        <w:tabs>
-          <w:tab w:val="num" w:pos="1440"/>
-        </w:tabs>
-        <w:ind w:left="1920" w:hanging="480"/>
-      </w:pPr>
-    </w:lvl>
-    <w:lvl w:ilvl="3">
-      <w:numFmt w:val="bullet"/>
-      <w:lvlText w:val=" "/>
-      <w:lvlJc w:val="left"/>
-      <w:pPr>
-        <w:tabs>
-          <w:tab w:val="num" w:pos="2160"/>
-        </w:tabs>
-        <w:ind w:left="2640" w:hanging="480"/>
-      </w:pPr>
-    </w:lvl>
-    <w:lvl w:ilvl="4">
-      <w:numFmt w:val="bullet"/>
-      <w:lvlText w:val=" "/>
-      <w:lvlJc w:val="left"/>
-      <w:pPr>
-        <w:tabs>
-          <w:tab w:val="num" w:pos="2880"/>
-        </w:tabs>
-        <w:ind w:left="3360" w:hanging="480"/>
-      </w:pPr>
-    </w:lvl>
-    <w:lvl w:ilvl="5">
-      <w:numFmt w:val="bullet"/>
-      <w:lvlText w:val=" "/>
-      <w:lvlJc w:val="left"/>
-      <w:pPr>
-        <w:tabs>
-          <w:tab w:val="num" w:pos="3600"/>
-        </w:tabs>
-        <w:ind w:left="4080" w:hanging="480"/>
-      </w:pPr>
-    </w:lvl>
-    <w:lvl w:ilvl="6">
-      <w:numFmt w:val="bullet"/>
-      <w:lvlText w:val=" "/>
-      <w:lvlJc w:val="left"/>
-      <w:pPr>
-        <w:tabs>
-          <w:tab w:val="num" w:pos="4320"/>
-        </w:tabs>
-        <w:ind w:left="4800" w:hanging="480"/>
-      </w:pPr>
-    </w:lvl>
-    <w:lvl w:ilvl="7">
-      <w:numFmt w:val="bullet"/>
-      <w:lvlText w:val=" "/>
-      <w:lvlJc w:val="left"/>
-      <w:pPr>
-        <w:tabs>
-          <w:tab w:val="num" w:pos="5040"/>
-        </w:tabs>
-        <w:ind w:left="5520" w:hanging="480"/>
-      </w:pPr>
-    </w:lvl>
-    <w:lvl w:ilvl="8">
-      <w:numFmt w:val="bullet"/>
-      <w:lvlText w:val=" "/>
-      <w:lvlJc w:val="left"/>
-      <w:pPr>
-        <w:tabs>
-          <w:tab w:val="num" w:pos="5760"/>
-        </w:tabs>
-        <w:ind w:left="6240" w:hanging="480"/>
-      </w:pPr>
-    </w:lvl>
-  </w:abstractNum>
-  <w:abstractNum w:abstractNumId="990">
     <w:nsid w:val="2c1ae401"/>
     <w:multiLevelType w:val="multilevel"/>
     <w:lvl w:ilvl="0">
@@ -1335,9 +1226,6 @@
       </w:pPr>
     </w:lvl>
   </w:abstractNum>
-  <w:num w:numId="1000">
-    <w:abstractNumId w:val="990"/>
-  </w:num>
   <w:num w:numId="1000">
     <w:abstractNumId w:val="990"/>
   </w:num>
@@ -1377,6 +1265,9 @@
   <w:num w:numId="1012">
     <w:abstractNumId w:val="991"/>
   </w:num>
+  <w:num w:numId="1013">
+    <w:abstractNumId w:val="991"/>
+  </w:num>
 </w:numbering>
 </file>
 
@@ -1520,7 +1411,7 @@
       <w:rFonts w:asciiTheme="majorHAnsi" w:eastAsiaTheme="majorEastAsia" w:hAnsiTheme="majorHAnsi" w:cstheme="majorBidi"/>
       <w:b/>
       <w:bCs/>
-      <w:color w:val="345A8A" w:themeColor="accent1" w:themeShade="B5"/>
+      <w:color w:val="4F81BD" w:themeColor="accent1"/>
       <w:sz w:val="32"/>
       <w:szCs w:val="32"/>
     </w:rPr>
@@ -1543,8 +1434,8 @@
       <w:b/>
       <w:bCs/>
       <w:color w:val="4F81BD" w:themeColor="accent1"/>
-      <w:sz w:val="32"/>
-      <w:szCs w:val="32"/>
+      <w:sz w:val="28"/>
+      <w:szCs w:val="28"/>
     </w:rPr>
   </w:style>
   <w:style w:type="paragraph" w:styleId="Heading3">
@@ -1565,8 +1456,8 @@
       <w:b/>
       <w:bCs/>
       <w:color w:val="4F81BD" w:themeColor="accent1"/>
-      <w:sz w:val="28"/>
-      <w:szCs w:val="28"/>
+      <w:sz w:val="24"/>
+      <w:szCs w:val="24"/>
     </w:rPr>
   </w:style>
   <w:style w:type="paragraph" w:styleId="Heading4">
@@ -1584,7 +1475,7 @@
     </w:pPr>
     <w:rPr>
       <w:rFonts w:asciiTheme="majorHAnsi" w:eastAsiaTheme="majorEastAsia" w:hAnsiTheme="majorHAnsi" w:cstheme="majorBidi"/>
-      <w:b/>
+      <w:i/>
       <w:bCs/>
       <w:color w:val="4F81BD" w:themeColor="accent1"/>
       <w:sz w:val="24"/>
@@ -1606,7 +1497,6 @@
     </w:pPr>
     <w:rPr>
       <w:rFonts w:asciiTheme="majorHAnsi" w:eastAsiaTheme="majorEastAsia" w:hAnsiTheme="majorHAnsi" w:cstheme="majorBidi"/>
-      <w:i/>
       <w:iCs/>
       <w:color w:val="4F81BD" w:themeColor="accent1"/>
       <w:sz w:val="24"/>
@@ -1702,14 +1592,8 @@
     <w:qFormat/>
     <w:pPr>
       <w:spacing w:before="100" w:after="100"/>
-      <w:ind w:firstLine="0"/>
+      <w:ind w:firstLine="0" w:left="480" w:right="480"/>
     </w:pPr>
-    <w:rPr>
-      <w:rFonts w:asciiTheme="majorHAnsi" w:eastAsiaTheme="majorEastAsia" w:hAnsiTheme="majorHAnsi" w:cstheme="majorBidi"/>
-      <w:bCs/>
-      <w:sz w:val="20"/>
-      <w:szCs w:val="20"/>
-    </w:rPr>
   </w:style>
   <w:style w:type="paragraph" w:styleId="FootnoteText">
     <w:name w:val="Footnote Text"/>

</xml_diff>